<commit_message>
new create db script
</commit_message>
<xml_diff>
--- a/documentation/DeployingUpdates.docx
+++ b/documentation/DeployingUpdates.docx
@@ -189,7 +189,7 @@
           <w:r>
             <w:fldChar w:fldCharType="separate"/>
           </w:r>
-          <w:hyperlink w:anchor="_Toc386536005" w:history="1">
+          <w:hyperlink w:anchor="_Toc393975954" w:history="1">
             <w:r>
               <w:rPr>
                 <w:rStyle w:val="Hyperlink"/>
@@ -217,7 +217,7 @@
                 <w:noProof/>
                 <w:webHidden/>
               </w:rPr>
-              <w:instrText xml:space="preserve"> PAGEREF _Toc386536005 \h </w:instrText>
+              <w:instrText xml:space="preserve"> PAGEREF _Toc393975954 \h </w:instrText>
             </w:r>
             <w:r>
               <w:rPr>
@@ -250,23 +250,27 @@
         </w:p>
         <w:p>
           <w:pPr>
-            <w:pStyle w:val="TOC1"/>
+            <w:pStyle w:val="TOC2"/>
+            <w:tabs>
+              <w:tab w:val="right" w:leader="underscore" w:pos="8873"/>
+            </w:tabs>
             <w:rPr>
               <w:rFonts w:eastAsiaTheme="minorEastAsia"/>
               <w:noProof/>
               <w:color w:val="auto"/>
               <w:kern w:val="0"/>
+              <w:sz w:val="22"/>
               <w:lang w:val="en-US" w:eastAsia="en-US" w:bidi="ne-NP"/>
             </w:rPr>
           </w:pPr>
-          <w:hyperlink w:anchor="_Toc386536006" w:history="1">
+          <w:hyperlink w:anchor="_Toc393975955" w:history="1">
             <w:r>
               <w:rPr>
                 <w:rStyle w:val="Hyperlink"/>
                 <w:noProof/>
                 <w:lang w:val="en-US" w:eastAsia="ar-SA"/>
               </w:rPr>
-              <w:t>How to Deliver Updates</w:t>
+              <w:t>SOLA SLTR NIGERIA</w:t>
             </w:r>
             <w:r>
               <w:rPr>
@@ -287,7 +291,7 @@
                 <w:noProof/>
                 <w:webHidden/>
               </w:rPr>
-              <w:instrText xml:space="preserve"> PAGEREF _Toc386536006 \h </w:instrText>
+              <w:instrText xml:space="preserve"> PAGEREF _Toc393975955 \h </w:instrText>
             </w:r>
             <w:r>
               <w:rPr>
@@ -322,7 +326,7 @@
           <w:pPr>
             <w:pStyle w:val="TOC2"/>
             <w:tabs>
-              <w:tab w:val="right" w:leader="dot" w:pos="8873"/>
+              <w:tab w:val="right" w:leader="underscore" w:pos="8873"/>
             </w:tabs>
             <w:rPr>
               <w:rFonts w:eastAsiaTheme="minorEastAsia"/>
@@ -333,14 +337,13 @@
               <w:lang w:val="en-US" w:eastAsia="en-US" w:bidi="ne-NP"/>
             </w:rPr>
           </w:pPr>
-          <w:hyperlink w:anchor="_Toc386536007" w:history="1">
+          <w:hyperlink w:anchor="_Toc393975956" w:history="1">
             <w:r>
               <w:rPr>
                 <w:rStyle w:val="Hyperlink"/>
                 <w:noProof/>
-                <w:lang w:val="en-US" w:eastAsia="ar-SA"/>
               </w:rPr>
-              <w:t>SOla UPDATES</w:t>
+              <w:t>DATABASE UPDATES</w:t>
             </w:r>
             <w:r>
               <w:rPr>
@@ -361,7 +364,7 @@
                 <w:noProof/>
                 <w:webHidden/>
               </w:rPr>
-              <w:instrText xml:space="preserve"> PAGEREF _Toc386536007 \h </w:instrText>
+              <w:instrText xml:space="preserve"> PAGEREF _Toc393975956 \h </w:instrText>
             </w:r>
             <w:r>
               <w:rPr>
@@ -381,7 +384,7 @@
                 <w:noProof/>
                 <w:webHidden/>
               </w:rPr>
-              <w:t>2</w:t>
+              <w:t>6</w:t>
             </w:r>
             <w:r>
               <w:rPr>
@@ -396,7 +399,7 @@
           <w:pPr>
             <w:pStyle w:val="TOC2"/>
             <w:tabs>
-              <w:tab w:val="right" w:leader="dot" w:pos="8873"/>
+              <w:tab w:val="right" w:leader="underscore" w:pos="8873"/>
             </w:tabs>
             <w:rPr>
               <w:rFonts w:eastAsiaTheme="minorEastAsia"/>
@@ -407,14 +410,13 @@
               <w:lang w:val="en-US" w:eastAsia="en-US" w:bidi="ne-NP"/>
             </w:rPr>
           </w:pPr>
-          <w:hyperlink w:anchor="_Toc386536008" w:history="1">
+          <w:hyperlink w:anchor="_Toc393975957" w:history="1">
             <w:r>
               <w:rPr>
                 <w:rStyle w:val="Hyperlink"/>
                 <w:noProof/>
-                <w:lang w:val="en-US" w:eastAsia="ar-SA"/>
               </w:rPr>
-              <w:t>DROPBOX folder</w:t>
+              <w:t>CODE UPDATES</w:t>
             </w:r>
             <w:r>
               <w:rPr>
@@ -435,7 +437,7 @@
                 <w:noProof/>
                 <w:webHidden/>
               </w:rPr>
-              <w:instrText xml:space="preserve"> PAGEREF _Toc386536008 \h </w:instrText>
+              <w:instrText xml:space="preserve"> PAGEREF _Toc393975957 \h </w:instrText>
             </w:r>
             <w:r>
               <w:rPr>
@@ -455,7 +457,7 @@
                 <w:noProof/>
                 <w:webHidden/>
               </w:rPr>
-              <w:t>3</w:t>
+              <w:t>6</w:t>
             </w:r>
             <w:r>
               <w:rPr>
@@ -470,7 +472,7 @@
           <w:pPr>
             <w:pStyle w:val="TOC2"/>
             <w:tabs>
-              <w:tab w:val="right" w:leader="dot" w:pos="8873"/>
+              <w:tab w:val="right" w:leader="underscore" w:pos="8873"/>
             </w:tabs>
             <w:rPr>
               <w:rFonts w:eastAsiaTheme="minorEastAsia"/>
@@ -481,14 +483,14 @@
               <w:lang w:val="en-US" w:eastAsia="en-US" w:bidi="ne-NP"/>
             </w:rPr>
           </w:pPr>
-          <w:hyperlink w:anchor="_Toc386536009" w:history="1">
+          <w:hyperlink w:anchor="_Toc393975958" w:history="1">
             <w:r>
               <w:rPr>
                 <w:rStyle w:val="Hyperlink"/>
                 <w:noProof/>
                 <w:lang w:val="en-US" w:eastAsia="ar-SA"/>
               </w:rPr>
-              <w:t>SOla DATABASE</w:t>
+              <w:t>ADDING NEW STATE</w:t>
             </w:r>
             <w:r>
               <w:rPr>
@@ -509,7 +511,7 @@
                 <w:noProof/>
                 <w:webHidden/>
               </w:rPr>
-              <w:instrText xml:space="preserve"> PAGEREF _Toc386536009 \h </w:instrText>
+              <w:instrText xml:space="preserve"> PAGEREF _Toc393975958 \h </w:instrText>
             </w:r>
             <w:r>
               <w:rPr>
@@ -529,375 +531,7 @@
                 <w:noProof/>
                 <w:webHidden/>
               </w:rPr>
-              <w:t>3</w:t>
-            </w:r>
-            <w:r>
-              <w:rPr>
-                <w:noProof/>
-                <w:webHidden/>
-              </w:rPr>
-              <w:fldChar w:fldCharType="end"/>
-            </w:r>
-          </w:hyperlink>
-        </w:p>
-        <w:p>
-          <w:pPr>
-            <w:pStyle w:val="TOC2"/>
-            <w:tabs>
-              <w:tab w:val="right" w:leader="dot" w:pos="8873"/>
-            </w:tabs>
-            <w:rPr>
-              <w:rFonts w:eastAsiaTheme="minorEastAsia"/>
-              <w:noProof/>
-              <w:color w:val="auto"/>
-              <w:kern w:val="0"/>
-              <w:sz w:val="22"/>
-              <w:lang w:val="en-US" w:eastAsia="en-US" w:bidi="ne-NP"/>
-            </w:rPr>
-          </w:pPr>
-          <w:hyperlink w:anchor="_Toc386536010" w:history="1">
-            <w:r>
-              <w:rPr>
-                <w:rStyle w:val="Hyperlink"/>
-                <w:noProof/>
-                <w:lang w:val="en-US" w:eastAsia="ar-SA"/>
-              </w:rPr>
-              <w:t>SOla Server</w:t>
-            </w:r>
-            <w:r>
-              <w:rPr>
-                <w:noProof/>
-                <w:webHidden/>
-              </w:rPr>
-              <w:tab/>
-            </w:r>
-            <w:r>
-              <w:rPr>
-                <w:noProof/>
-                <w:webHidden/>
-              </w:rPr>
-              <w:fldChar w:fldCharType="begin"/>
-            </w:r>
-            <w:r>
-              <w:rPr>
-                <w:noProof/>
-                <w:webHidden/>
-              </w:rPr>
-              <w:instrText xml:space="preserve"> PAGEREF _Toc386536010 \h </w:instrText>
-            </w:r>
-            <w:r>
-              <w:rPr>
-                <w:noProof/>
-                <w:webHidden/>
-              </w:rPr>
-            </w:r>
-            <w:r>
-              <w:rPr>
-                <w:noProof/>
-                <w:webHidden/>
-              </w:rPr>
-              <w:fldChar w:fldCharType="separate"/>
-            </w:r>
-            <w:r>
-              <w:rPr>
-                <w:noProof/>
-                <w:webHidden/>
-              </w:rPr>
-              <w:t>3</w:t>
-            </w:r>
-            <w:r>
-              <w:rPr>
-                <w:noProof/>
-                <w:webHidden/>
-              </w:rPr>
-              <w:fldChar w:fldCharType="end"/>
-            </w:r>
-          </w:hyperlink>
-        </w:p>
-        <w:p>
-          <w:pPr>
-            <w:pStyle w:val="TOC2"/>
-            <w:tabs>
-              <w:tab w:val="right" w:leader="dot" w:pos="8873"/>
-            </w:tabs>
-            <w:rPr>
-              <w:rFonts w:eastAsiaTheme="minorEastAsia"/>
-              <w:noProof/>
-              <w:color w:val="auto"/>
-              <w:kern w:val="0"/>
-              <w:sz w:val="22"/>
-              <w:lang w:val="en-US" w:eastAsia="en-US" w:bidi="ne-NP"/>
-            </w:rPr>
-          </w:pPr>
-          <w:hyperlink w:anchor="_Toc386536011" w:history="1">
-            <w:r>
-              <w:rPr>
-                <w:rStyle w:val="Hyperlink"/>
-                <w:noProof/>
-              </w:rPr>
-              <w:t>Deploy SOLA Services</w:t>
-            </w:r>
-            <w:r>
-              <w:rPr>
-                <w:noProof/>
-                <w:webHidden/>
-              </w:rPr>
-              <w:tab/>
-            </w:r>
-            <w:r>
-              <w:rPr>
-                <w:noProof/>
-                <w:webHidden/>
-              </w:rPr>
-              <w:fldChar w:fldCharType="begin"/>
-            </w:r>
-            <w:r>
-              <w:rPr>
-                <w:noProof/>
-                <w:webHidden/>
-              </w:rPr>
-              <w:instrText xml:space="preserve"> PAGEREF _Toc386536011 \h </w:instrText>
-            </w:r>
-            <w:r>
-              <w:rPr>
-                <w:noProof/>
-                <w:webHidden/>
-              </w:rPr>
-            </w:r>
-            <w:r>
-              <w:rPr>
-                <w:noProof/>
-                <w:webHidden/>
-              </w:rPr>
-              <w:fldChar w:fldCharType="separate"/>
-            </w:r>
-            <w:r>
-              <w:rPr>
-                <w:noProof/>
-                <w:webHidden/>
-              </w:rPr>
-              <w:t>4</w:t>
-            </w:r>
-            <w:r>
-              <w:rPr>
-                <w:noProof/>
-                <w:webHidden/>
-              </w:rPr>
-              <w:fldChar w:fldCharType="end"/>
-            </w:r>
-          </w:hyperlink>
-        </w:p>
-        <w:p>
-          <w:pPr>
-            <w:pStyle w:val="TOC2"/>
-            <w:tabs>
-              <w:tab w:val="right" w:leader="dot" w:pos="8873"/>
-            </w:tabs>
-            <w:rPr>
-              <w:rFonts w:eastAsiaTheme="minorEastAsia"/>
-              <w:noProof/>
-              <w:color w:val="auto"/>
-              <w:kern w:val="0"/>
-              <w:sz w:val="22"/>
-              <w:lang w:val="en-US" w:eastAsia="en-US" w:bidi="ne-NP"/>
-            </w:rPr>
-          </w:pPr>
-          <w:hyperlink w:anchor="_Toc386536012" w:history="1">
-            <w:r>
-              <w:rPr>
-                <w:rStyle w:val="Hyperlink"/>
-                <w:noProof/>
-              </w:rPr>
-              <w:t>Deploy SOLA WEB START</w:t>
-            </w:r>
-            <w:r>
-              <w:rPr>
-                <w:noProof/>
-                <w:webHidden/>
-              </w:rPr>
-              <w:tab/>
-            </w:r>
-            <w:r>
-              <w:rPr>
-                <w:noProof/>
-                <w:webHidden/>
-              </w:rPr>
-              <w:fldChar w:fldCharType="begin"/>
-            </w:r>
-            <w:r>
-              <w:rPr>
-                <w:noProof/>
-                <w:webHidden/>
-              </w:rPr>
-              <w:instrText xml:space="preserve"> PAGEREF _Toc386536012 \h </w:instrText>
-            </w:r>
-            <w:r>
-              <w:rPr>
-                <w:noProof/>
-                <w:webHidden/>
-              </w:rPr>
-            </w:r>
-            <w:r>
-              <w:rPr>
-                <w:noProof/>
-                <w:webHidden/>
-              </w:rPr>
-              <w:fldChar w:fldCharType="separate"/>
-            </w:r>
-            <w:r>
-              <w:rPr>
-                <w:noProof/>
-                <w:webHidden/>
-              </w:rPr>
-              <w:t>4</w:t>
-            </w:r>
-            <w:r>
-              <w:rPr>
-                <w:noProof/>
-                <w:webHidden/>
-              </w:rPr>
-              <w:fldChar w:fldCharType="end"/>
-            </w:r>
-          </w:hyperlink>
-        </w:p>
-        <w:p>
-          <w:pPr>
-            <w:pStyle w:val="TOC2"/>
-            <w:tabs>
-              <w:tab w:val="right" w:leader="dot" w:pos="8873"/>
-            </w:tabs>
-            <w:rPr>
-              <w:rFonts w:eastAsiaTheme="minorEastAsia"/>
-              <w:noProof/>
-              <w:color w:val="auto"/>
-              <w:kern w:val="0"/>
-              <w:sz w:val="22"/>
-              <w:lang w:val="en-US" w:eastAsia="en-US" w:bidi="ne-NP"/>
-            </w:rPr>
-          </w:pPr>
-          <w:hyperlink w:anchor="_Toc386536013" w:history="1">
-            <w:r>
-              <w:rPr>
-                <w:rStyle w:val="Hyperlink"/>
-                <w:noProof/>
-                <w:lang w:val="en-US" w:eastAsia="ar-SA"/>
-              </w:rPr>
-              <w:t>TEST UPDATES</w:t>
-            </w:r>
-            <w:r>
-              <w:rPr>
-                <w:noProof/>
-                <w:webHidden/>
-              </w:rPr>
-              <w:tab/>
-            </w:r>
-            <w:r>
-              <w:rPr>
-                <w:noProof/>
-                <w:webHidden/>
-              </w:rPr>
-              <w:fldChar w:fldCharType="begin"/>
-            </w:r>
-            <w:r>
-              <w:rPr>
-                <w:noProof/>
-                <w:webHidden/>
-              </w:rPr>
-              <w:instrText xml:space="preserve"> PAGEREF _Toc386536013 \h </w:instrText>
-            </w:r>
-            <w:r>
-              <w:rPr>
-                <w:noProof/>
-                <w:webHidden/>
-              </w:rPr>
-            </w:r>
-            <w:r>
-              <w:rPr>
-                <w:noProof/>
-                <w:webHidden/>
-              </w:rPr>
-              <w:fldChar w:fldCharType="separate"/>
-            </w:r>
-            <w:r>
-              <w:rPr>
-                <w:noProof/>
-                <w:webHidden/>
-              </w:rPr>
-              <w:t>4</w:t>
-            </w:r>
-            <w:r>
-              <w:rPr>
-                <w:noProof/>
-                <w:webHidden/>
-              </w:rPr>
-              <w:fldChar w:fldCharType="end"/>
-            </w:r>
-          </w:hyperlink>
-        </w:p>
-        <w:p>
-          <w:pPr>
-            <w:pStyle w:val="TOC2"/>
-            <w:tabs>
-              <w:tab w:val="right" w:leader="dot" w:pos="8873"/>
-            </w:tabs>
-            <w:rPr>
-              <w:rFonts w:eastAsiaTheme="minorEastAsia"/>
-              <w:noProof/>
-              <w:color w:val="auto"/>
-              <w:kern w:val="0"/>
-              <w:sz w:val="22"/>
-              <w:lang w:val="en-US" w:eastAsia="en-US" w:bidi="ne-NP"/>
-            </w:rPr>
-          </w:pPr>
-          <w:hyperlink w:anchor="_Toc386536014" w:history="1">
-            <w:r>
-              <w:rPr>
-                <w:rStyle w:val="Hyperlink"/>
-                <w:noProof/>
-                <w:lang w:val="en-US" w:eastAsia="ar-SA"/>
-              </w:rPr>
-              <w:t>LOg issues on to lighthouse</w:t>
-            </w:r>
-            <w:r>
-              <w:rPr>
-                <w:noProof/>
-                <w:webHidden/>
-              </w:rPr>
-              <w:tab/>
-            </w:r>
-            <w:r>
-              <w:rPr>
-                <w:noProof/>
-                <w:webHidden/>
-              </w:rPr>
-              <w:fldChar w:fldCharType="begin"/>
-            </w:r>
-            <w:r>
-              <w:rPr>
-                <w:noProof/>
-                <w:webHidden/>
-              </w:rPr>
-              <w:instrText xml:space="preserve"> PAGEREF _Toc386536014 \h </w:instrText>
-            </w:r>
-            <w:r>
-              <w:rPr>
-                <w:noProof/>
-                <w:webHidden/>
-              </w:rPr>
-            </w:r>
-            <w:r>
-              <w:rPr>
-                <w:noProof/>
-                <w:webHidden/>
-              </w:rPr>
-              <w:fldChar w:fldCharType="separate"/>
-            </w:r>
-            <w:r>
-              <w:rPr>
-                <w:noProof/>
-                <w:webHidden/>
-              </w:rPr>
-              <w:t>4</w:t>
+              <w:t>6</w:t>
             </w:r>
             <w:r>
               <w:rPr>
@@ -938,7 +572,7 @@
           <w:lang w:val="en-US"/>
         </w:rPr>
       </w:pPr>
-      <w:bookmarkStart w:id="0" w:name="_Toc386536005"/>
+      <w:bookmarkStart w:id="0" w:name="_Toc393975954"/>
       <w:r>
         <w:rPr>
           <w:lang w:val="en-US"/>
@@ -1714,18 +1348,55 @@
     </w:p>
     <w:p>
       <w:pPr>
-        <w:pStyle w:val="Heading1"/>
-        <w:rPr>
-          <w:lang w:val="en-US" w:eastAsia="ar-SA"/>
-        </w:rPr>
-      </w:pPr>
-      <w:bookmarkStart w:id="1" w:name="_Toc386536006"/>
+        <w:rPr>
+          <w:lang w:val="en-NZ" w:eastAsia="ar-SA"/>
+        </w:rPr>
+      </w:pPr>
       <w:r>
         <w:rPr>
+          <w:lang w:val="en-NZ" w:eastAsia="ar-SA"/>
+        </w:rPr>
+        <w:br w:type="page"/>
+      </w:r>
+    </w:p>
+    <w:p>
+      <w:pPr>
+        <w:pStyle w:val="Heading2"/>
+        <w:rPr>
+          <w:lang w:val="en-US" w:eastAsia="ar-SA"/>
+        </w:rPr>
+      </w:pPr>
+      <w:bookmarkStart w:id="1" w:name="_Toc393975955"/>
+      <w:r>
+        <w:rPr>
           <w:lang w:val="en-US" w:eastAsia="ar-SA"/>
         </w:rPr>
         <w:lastRenderedPageBreak/>
-        <w:t>How to Deliver Updates</w:t>
+        <w:t>SO</w:t>
+      </w:r>
+      <w:r>
+        <w:rPr>
+          <w:lang w:val="en-US" w:eastAsia="ar-SA"/>
+        </w:rPr>
+        <w:t>L</w:t>
+      </w:r>
+      <w:r>
+        <w:rPr>
+          <w:lang w:val="en-US" w:eastAsia="ar-SA"/>
+        </w:rPr>
+        <w:t>A</w:t>
+      </w:r>
+      <w:r>
+        <w:rPr>
+          <w:lang w:val="en-US" w:eastAsia="ar-SA"/>
+        </w:rPr>
+        <w:t xml:space="preserve"> </w:t>
+      </w:r>
+      <w:r>
+        <w:rPr>
+          <w:lang w:val="en-US" w:eastAsia="ar-SA"/>
+        </w:rPr>
+        <w:t>SLTR NIGERIA</w:t>
       </w:r>
       <w:bookmarkEnd w:id="1"/>
     </w:p>
@@ -1739,18 +1410,6 @@
         <w:rPr>
           <w:lang w:val="en-US" w:eastAsia="ar-SA"/>
         </w:rPr>
-        <w:t>In its cu</w:t>
-      </w:r>
-      <w:r>
-        <w:rPr>
-          <w:lang w:val="en-US" w:eastAsia="ar-SA"/>
-        </w:rPr>
-        <w:t xml:space="preserve">rrent implementation, the </w:t>
-      </w:r>
-      <w:r>
-        <w:rPr>
-          <w:lang w:val="en-US" w:eastAsia="ar-SA"/>
-        </w:rPr>
         <w:t xml:space="preserve">SOLA </w:t>
       </w:r>
       <w:proofErr w:type="gramStart"/>
@@ -1758,902 +1417,6 @@
         <w:rPr>
           <w:lang w:val="en-US" w:eastAsia="ar-SA"/>
         </w:rPr>
-        <w:t>is</w:t>
-      </w:r>
-      <w:proofErr w:type="gramEnd"/>
-      <w:r>
-        <w:rPr>
-          <w:lang w:val="en-US" w:eastAsia="ar-SA"/>
-        </w:rPr>
-        <w:t xml:space="preserve"> intended to work in a walled garden (e.g. a department network) with the only need for communication between the desktop clients and the SOLA server. </w:t>
-      </w:r>
-      <w:r>
-        <w:rPr>
-          <w:lang w:val="en-US" w:eastAsia="ar-SA"/>
-        </w:rPr>
-        <w:t xml:space="preserve">The following diagram describes this </w:t>
-      </w:r>
-      <w:r>
-        <w:rPr>
-          <w:lang w:val="en-US" w:eastAsia="ar-SA"/>
-        </w:rPr>
-        <w:t>situation.</w:t>
-      </w:r>
-    </w:p>
-    <w:p>
-      <w:pPr>
-        <w:keepNext/>
-        <w:jc w:val="center"/>
-      </w:pPr>
-      <w:r>
-        <w:rPr>
-          <w:noProof/>
-          <w:lang w:val="en-US" w:eastAsia="en-US" w:bidi="ne-NP"/>
-        </w:rPr>
-        <w:drawing>
-          <wp:inline distT="0" distB="0" distL="0" distR="0">
-            <wp:extent cx="3855720" cy="2567940"/>
-            <wp:effectExtent l="0" t="0" r="0" b="3810"/>
-            <wp:docPr id="5" name="Immagine 5"/>
-            <wp:cNvGraphicFramePr>
-              <a:graphicFrameLocks xmlns:a="http://schemas.openxmlformats.org/drawingml/2006/main" noChangeAspect="1"/>
-            </wp:cNvGraphicFramePr>
-            <a:graphic xmlns:a="http://schemas.openxmlformats.org/drawingml/2006/main">
-              <a:graphicData uri="http://schemas.openxmlformats.org/drawingml/2006/picture">
-                <pic:pic xmlns:pic="http://schemas.openxmlformats.org/drawingml/2006/picture">
-                  <pic:nvPicPr>
-                    <pic:cNvPr id="0" name="Picture 3"/>
-                    <pic:cNvPicPr>
-                      <a:picLocks noChangeAspect="1" noChangeArrowheads="1"/>
-                    </pic:cNvPicPr>
-                  </pic:nvPicPr>
-                  <pic:blipFill>
-                    <a:blip r:embed="rId12">
-                      <a:extLst>
-                        <a:ext uri="{28A0092B-C50C-407E-A947-70E740481C1C}">
-                          <a14:useLocalDpi xmlns:a14="http://schemas.microsoft.com/office/drawing/2010/main" xmlns:wps="http://schemas.microsoft.com/office/word/2010/wordprocessingShape" xmlns:wpi="http://schemas.microsoft.com/office/word/2010/wordprocessingInk" xmlns:wpg="http://schemas.microsoft.com/office/word/2010/wordprocessingGroup" xmlns:w15="http://schemas.microsoft.com/office/word/2012/wordml" xmlns:w14="http://schemas.microsoft.com/office/word/2010/wordml" xmlns:w="http://schemas.openxmlformats.org/wordprocessingml/2006/main" xmlns:w10="urn:schemas-microsoft-com:office:word" xmlns:wp14="http://schemas.microsoft.com/office/word/2010/wordprocessingDrawing" xmlns:v="urn:schemas-microsoft-com:vml" xmlns:o="urn:schemas-microsoft-com:office:office" xmlns:mc="http://schemas.openxmlformats.org/markup-compatibility/2006" xmlns:wpc="http://schemas.microsoft.com/office/word/2010/wordprocessingCanvas" xmlns="" val="0"/>
-                        </a:ext>
-                      </a:extLst>
-                    </a:blip>
-                    <a:srcRect/>
-                    <a:stretch>
-                      <a:fillRect/>
-                    </a:stretch>
-                  </pic:blipFill>
-                  <pic:spPr bwMode="auto">
-                    <a:xfrm>
-                      <a:off x="0" y="0"/>
-                      <a:ext cx="3855720" cy="2567940"/>
-                    </a:xfrm>
-                    <a:prstGeom prst="rect">
-                      <a:avLst/>
-                    </a:prstGeom>
-                    <a:noFill/>
-                    <a:ln>
-                      <a:noFill/>
-                    </a:ln>
-                  </pic:spPr>
-                </pic:pic>
-              </a:graphicData>
-            </a:graphic>
-          </wp:inline>
-        </w:drawing>
-      </w:r>
-    </w:p>
-    <w:p>
-      <w:pPr>
-        <w:pStyle w:val="Caption"/>
-        <w:jc w:val="center"/>
-        <w:rPr>
-          <w:lang w:val="en-US" w:eastAsia="ar-SA"/>
-        </w:rPr>
-      </w:pPr>
-      <w:r>
-        <w:rPr>
-          <w:lang w:val="en-US"/>
-        </w:rPr>
-        <w:t xml:space="preserve">Figure </w:t>
-      </w:r>
-      <w:r>
-        <w:fldChar w:fldCharType="begin"/>
-      </w:r>
-      <w:r>
-        <w:rPr>
-          <w:lang w:val="en-US"/>
-        </w:rPr>
-        <w:instrText xml:space="preserve"> SEQ Figure \* ARABIC </w:instrText>
-      </w:r>
-      <w:r>
-        <w:fldChar w:fldCharType="separate"/>
-      </w:r>
-      <w:r>
-        <w:rPr>
-          <w:noProof/>
-          <w:lang w:val="en-US"/>
-        </w:rPr>
-        <w:t>1</w:t>
-      </w:r>
-      <w:r>
-        <w:fldChar w:fldCharType="end"/>
-      </w:r>
-      <w:r>
-        <w:rPr>
-          <w:lang w:val="en-US"/>
-        </w:rPr>
-        <w:t xml:space="preserve"> SOLA setup</w:t>
-      </w:r>
-    </w:p>
-    <w:p>
-      <w:pPr>
-        <w:rPr>
-          <w:lang w:val="en-US" w:eastAsia="ar-SA"/>
-        </w:rPr>
-      </w:pPr>
-    </w:p>
-    <w:p>
-      <w:pPr>
-        <w:pStyle w:val="Heading2"/>
-        <w:rPr>
-          <w:lang w:val="en-US" w:eastAsia="ar-SA"/>
-        </w:rPr>
-      </w:pPr>
-      <w:bookmarkStart w:id="2" w:name="_Toc386536007"/>
-      <w:r>
-        <w:rPr>
-          <w:lang w:val="en-US" w:eastAsia="ar-SA"/>
-        </w:rPr>
-        <w:t xml:space="preserve">SOla </w:t>
-      </w:r>
-      <w:r>
-        <w:rPr>
-          <w:lang w:val="en-US" w:eastAsia="ar-SA"/>
-        </w:rPr>
-        <w:t>UPDATES</w:t>
-      </w:r>
-      <w:bookmarkEnd w:id="2"/>
-    </w:p>
-    <w:p>
-      <w:pPr>
-        <w:rPr>
-          <w:lang w:val="en-US" w:eastAsia="ar-SA"/>
-        </w:rPr>
-      </w:pPr>
-      <w:r>
-        <w:rPr>
-          <w:lang w:val="en-US" w:eastAsia="ar-SA"/>
-        </w:rPr>
-        <w:t>Sola updates can occur at database level and/or at code level.</w:t>
-      </w:r>
-    </w:p>
-    <w:p>
-      <w:pPr>
-        <w:pStyle w:val="ListParagraph"/>
-        <w:numPr>
-          <w:ilvl w:val="0"/>
-          <w:numId w:val="43"/>
-        </w:numPr>
-        <w:rPr>
-          <w:lang w:val="en-US" w:eastAsia="ar-SA"/>
-        </w:rPr>
-      </w:pPr>
-      <w:r>
-        <w:rPr>
-          <w:lang w:val="en-US" w:eastAsia="ar-SA"/>
-        </w:rPr>
-        <w:t xml:space="preserve">SQL scripts will be used for database changes  </w:t>
-      </w:r>
-    </w:p>
-    <w:p>
-      <w:pPr>
-        <w:pStyle w:val="ListParagraph"/>
-        <w:numPr>
-          <w:ilvl w:val="0"/>
-          <w:numId w:val="43"/>
-        </w:numPr>
-        <w:rPr>
-          <w:lang w:val="en-NZ" w:eastAsia="ar-SA"/>
-        </w:rPr>
-      </w:pPr>
-      <w:r>
-        <w:rPr>
-          <w:lang w:val="en-US" w:eastAsia="ar-SA"/>
-        </w:rPr>
-        <w:t>sola_services_ear.ear</w:t>
-      </w:r>
-      <w:r>
-        <w:rPr>
-          <w:lang w:val="en-US" w:eastAsia="ar-SA"/>
-        </w:rPr>
-        <w:t xml:space="preserve"> (library containing the services updates)</w:t>
-      </w:r>
-      <w:r>
-        <w:rPr>
-          <w:lang w:val="en-US" w:eastAsia="ar-SA"/>
-        </w:rPr>
-        <w:t xml:space="preserve"> and desktop_web_start.war</w:t>
-      </w:r>
-      <w:r>
-        <w:rPr>
-          <w:lang w:val="en-US" w:eastAsia="ar-SA"/>
-        </w:rPr>
-        <w:t xml:space="preserve"> (library containing the client desktop updates)</w:t>
-      </w:r>
-      <w:r>
-        <w:rPr>
-          <w:lang w:val="en-US" w:eastAsia="ar-SA"/>
-        </w:rPr>
-        <w:t xml:space="preserve"> files will be used for code changes</w:t>
-      </w:r>
-    </w:p>
-    <w:p>
-      <w:pPr>
-        <w:rPr>
-          <w:lang w:val="en-NZ" w:eastAsia="ar-SA"/>
-        </w:rPr>
-      </w:pPr>
-      <w:r>
-        <w:rPr>
-          <w:lang w:val="en-NZ" w:eastAsia="ar-SA"/>
-        </w:rPr>
-        <w:br w:type="page"/>
-      </w:r>
-    </w:p>
-    <w:p>
-      <w:pPr>
-        <w:pStyle w:val="Heading2"/>
-        <w:rPr>
-          <w:lang w:val="en-US" w:eastAsia="ar-SA"/>
-        </w:rPr>
-      </w:pPr>
-      <w:bookmarkStart w:id="3" w:name="_Toc386536008"/>
-      <w:r>
-        <w:rPr>
-          <w:lang w:val="en-US" w:eastAsia="ar-SA"/>
-        </w:rPr>
-        <w:lastRenderedPageBreak/>
-        <w:t>DROPBOX folder</w:t>
-      </w:r>
-      <w:bookmarkEnd w:id="3"/>
-    </w:p>
-    <w:p>
-      <w:pPr>
-        <w:rPr>
-          <w:lang w:val="en-US" w:eastAsia="ar-SA"/>
-        </w:rPr>
-      </w:pPr>
-      <w:proofErr w:type="spellStart"/>
-      <w:r>
-        <w:rPr>
-          <w:lang w:val="en-US" w:eastAsia="ar-SA"/>
-        </w:rPr>
-        <w:t>Dropbox</w:t>
-      </w:r>
-      <w:proofErr w:type="spellEnd"/>
-      <w:r>
-        <w:rPr>
-          <w:lang w:val="en-US" w:eastAsia="ar-SA"/>
-        </w:rPr>
-        <w:t xml:space="preserve"> folder is used to store and exchange updates.</w:t>
-      </w:r>
-    </w:p>
-    <w:p>
-      <w:pPr>
-        <w:rPr>
-          <w:lang w:val="en-US" w:eastAsia="ar-SA"/>
-        </w:rPr>
-      </w:pPr>
-      <w:r>
-        <w:rPr>
-          <w:lang w:val="en-US" w:eastAsia="ar-SA"/>
-        </w:rPr>
-        <w:t>The structure of this folder is shown in the following picture</w:t>
-      </w:r>
-      <w:r>
-        <w:rPr>
-          <w:lang w:val="en-US" w:eastAsia="ar-SA"/>
-        </w:rPr>
-        <w:t>:</w:t>
-      </w:r>
-    </w:p>
-    <w:p>
-      <w:pPr>
-        <w:rPr>
-          <w:lang w:val="en-US" w:eastAsia="ar-SA"/>
-        </w:rPr>
-      </w:pPr>
-      <w:r>
-        <w:rPr>
-          <w:noProof/>
-          <w:lang w:val="en-US" w:eastAsia="en-US" w:bidi="ne-NP"/>
-        </w:rPr>
-        <w:drawing>
-          <wp:inline distT="0" distB="0" distL="0" distR="0">
-            <wp:extent cx="2316641" cy="823906"/>
-            <wp:effectExtent l="19050" t="0" r="7459" b="0"/>
-            <wp:docPr id="18" name="Picture 13"/>
-            <wp:cNvGraphicFramePr>
-              <a:graphicFrameLocks xmlns:a="http://schemas.openxmlformats.org/drawingml/2006/main" noChangeAspect="1"/>
-            </wp:cNvGraphicFramePr>
-            <a:graphic xmlns:a="http://schemas.openxmlformats.org/drawingml/2006/main">
-              <a:graphicData uri="http://schemas.openxmlformats.org/drawingml/2006/picture">
-                <pic:pic xmlns:pic="http://schemas.openxmlformats.org/drawingml/2006/picture">
-                  <pic:nvPicPr>
-                    <pic:cNvPr id="0" name="Picture 13"/>
-                    <pic:cNvPicPr>
-                      <a:picLocks noChangeAspect="1" noChangeArrowheads="1"/>
-                    </pic:cNvPicPr>
-                  </pic:nvPicPr>
-                  <pic:blipFill>
-                    <a:blip r:embed="rId13"/>
-                    <a:srcRect/>
-                    <a:stretch>
-                      <a:fillRect/>
-                    </a:stretch>
-                  </pic:blipFill>
-                  <pic:spPr bwMode="auto">
-                    <a:xfrm>
-                      <a:off x="0" y="0"/>
-                      <a:ext cx="2316134" cy="823726"/>
-                    </a:xfrm>
-                    <a:prstGeom prst="rect">
-                      <a:avLst/>
-                    </a:prstGeom>
-                    <a:noFill/>
-                    <a:ln w="9525">
-                      <a:noFill/>
-                      <a:miter lim="800000"/>
-                      <a:headEnd/>
-                      <a:tailEnd/>
-                    </a:ln>
-                  </pic:spPr>
-                </pic:pic>
-              </a:graphicData>
-            </a:graphic>
-          </wp:inline>
-        </w:drawing>
-      </w:r>
-    </w:p>
-    <w:p>
-      <w:pPr>
-        <w:rPr>
-          <w:lang w:val="en-US" w:eastAsia="ar-SA"/>
-        </w:rPr>
-      </w:pPr>
-    </w:p>
-    <w:p>
-      <w:pPr>
-        <w:pStyle w:val="ListParagraph"/>
-        <w:numPr>
-          <w:ilvl w:val="0"/>
-          <w:numId w:val="43"/>
-        </w:numPr>
-        <w:rPr>
-          <w:lang w:val="en-US" w:eastAsia="ar-SA"/>
-        </w:rPr>
-      </w:pPr>
-      <w:proofErr w:type="spellStart"/>
-      <w:r>
-        <w:rPr>
-          <w:lang w:val="en-US" w:eastAsia="ar-SA"/>
-        </w:rPr>
-        <w:t>Dropbox</w:t>
-      </w:r>
-      <w:proofErr w:type="spellEnd"/>
-      <w:r>
-        <w:rPr>
-          <w:lang w:val="en-US" w:eastAsia="ar-SA"/>
-        </w:rPr>
-        <w:t>:</w:t>
-      </w:r>
-    </w:p>
-    <w:p>
-      <w:pPr>
-        <w:pStyle w:val="ListParagraph"/>
-        <w:numPr>
-          <w:ilvl w:val="1"/>
-          <w:numId w:val="43"/>
-        </w:numPr>
-        <w:rPr>
-          <w:lang w:val="en-US" w:eastAsia="ar-SA"/>
-        </w:rPr>
-      </w:pPr>
-      <w:r>
-        <w:rPr>
-          <w:b/>
-          <w:bCs/>
-          <w:lang w:val="en-US" w:eastAsia="ar-SA"/>
-        </w:rPr>
-        <w:t>database</w:t>
-      </w:r>
-      <w:r>
-        <w:rPr>
-          <w:lang w:val="en-US" w:eastAsia="ar-SA"/>
-        </w:rPr>
-        <w:t xml:space="preserve"> folder</w:t>
-      </w:r>
-    </w:p>
-    <w:p>
-      <w:pPr>
-        <w:pStyle w:val="ListParagraph"/>
-        <w:numPr>
-          <w:ilvl w:val="2"/>
-          <w:numId w:val="43"/>
-        </w:numPr>
-        <w:rPr>
-          <w:b/>
-          <w:bCs/>
-          <w:lang w:val="en-US" w:eastAsia="ar-SA"/>
-        </w:rPr>
-      </w:pPr>
-      <w:proofErr w:type="spellStart"/>
-      <w:r>
-        <w:rPr>
-          <w:rFonts w:ascii="Courier New" w:hAnsi="Courier New" w:cs="Courier New"/>
-          <w:b/>
-          <w:bCs/>
-          <w:sz w:val="18"/>
-          <w:szCs w:val="18"/>
-          <w:lang w:val="en-US" w:eastAsia="ar-SA"/>
-        </w:rPr>
-        <w:t>yymm</w:t>
-      </w:r>
-      <w:proofErr w:type="spellEnd"/>
-      <w:r>
-        <w:rPr>
-          <w:rFonts w:ascii="Courier New" w:hAnsi="Courier New" w:cs="Courier New"/>
-          <w:b/>
-          <w:bCs/>
-          <w:sz w:val="18"/>
-          <w:szCs w:val="18"/>
-          <w:lang w:val="en-US" w:eastAsia="ar-SA"/>
-        </w:rPr>
-        <w:t>&lt;version&gt;_&lt;LH#&gt;.</w:t>
-      </w:r>
-      <w:proofErr w:type="spellStart"/>
-      <w:r>
-        <w:rPr>
-          <w:rFonts w:ascii="Courier New" w:hAnsi="Courier New" w:cs="Courier New"/>
-          <w:b/>
-          <w:bCs/>
-          <w:sz w:val="18"/>
-          <w:szCs w:val="18"/>
-          <w:lang w:val="en-US" w:eastAsia="ar-SA"/>
-        </w:rPr>
-        <w:t>sql</w:t>
-      </w:r>
-      <w:proofErr w:type="spellEnd"/>
-      <w:r>
-        <w:rPr>
-          <w:b/>
-          <w:bCs/>
-          <w:lang w:val="en-US" w:eastAsia="ar-SA"/>
-        </w:rPr>
-        <w:t xml:space="preserve"> scripts</w:t>
-      </w:r>
-    </w:p>
-    <w:p>
-      <w:pPr>
-        <w:pStyle w:val="ListParagraph"/>
-        <w:numPr>
-          <w:ilvl w:val="2"/>
-          <w:numId w:val="43"/>
-        </w:numPr>
-        <w:rPr>
-          <w:lang w:val="en-US" w:eastAsia="ar-SA"/>
-        </w:rPr>
-      </w:pPr>
-      <w:r>
-        <w:rPr>
-          <w:b/>
-          <w:bCs/>
-          <w:lang w:val="en-US" w:eastAsia="ar-SA"/>
-        </w:rPr>
-        <w:t>Delivered</w:t>
-      </w:r>
-      <w:r>
-        <w:rPr>
-          <w:lang w:val="en-US" w:eastAsia="ar-SA"/>
-        </w:rPr>
-        <w:t xml:space="preserve"> folder</w:t>
-      </w:r>
-    </w:p>
-    <w:p>
-      <w:pPr>
-        <w:pStyle w:val="ListParagraph"/>
-        <w:numPr>
-          <w:ilvl w:val="3"/>
-          <w:numId w:val="43"/>
-        </w:numPr>
-        <w:rPr>
-          <w:sz w:val="18"/>
-          <w:szCs w:val="18"/>
-          <w:lang w:val="en-US" w:eastAsia="ar-SA"/>
-        </w:rPr>
-      </w:pPr>
-      <w:r>
-        <w:rPr>
-          <w:sz w:val="18"/>
-          <w:szCs w:val="18"/>
-          <w:lang w:val="en-US" w:eastAsia="ar-SA"/>
-        </w:rPr>
-        <w:t xml:space="preserve">previously delivered </w:t>
-      </w:r>
-      <w:proofErr w:type="spellStart"/>
-      <w:r>
-        <w:rPr>
-          <w:sz w:val="18"/>
-          <w:szCs w:val="18"/>
-          <w:lang w:val="en-US" w:eastAsia="ar-SA"/>
-        </w:rPr>
-        <w:t>sql</w:t>
-      </w:r>
-      <w:proofErr w:type="spellEnd"/>
-      <w:r>
-        <w:rPr>
-          <w:sz w:val="18"/>
-          <w:szCs w:val="18"/>
-          <w:lang w:val="en-US" w:eastAsia="ar-SA"/>
-        </w:rPr>
-        <w:t xml:space="preserve"> scripts</w:t>
-      </w:r>
-    </w:p>
-    <w:p>
-      <w:pPr>
-        <w:pStyle w:val="ListParagraph"/>
-        <w:numPr>
-          <w:ilvl w:val="2"/>
-          <w:numId w:val="43"/>
-        </w:numPr>
-        <w:rPr>
-          <w:lang w:val="en-US" w:eastAsia="ar-SA"/>
-        </w:rPr>
-      </w:pPr>
-      <w:r>
-        <w:rPr>
-          <w:b/>
-          <w:bCs/>
-          <w:lang w:val="en-US" w:eastAsia="ar-SA"/>
-        </w:rPr>
-        <w:t>base</w:t>
-      </w:r>
-      <w:r>
-        <w:rPr>
-          <w:lang w:val="en-US" w:eastAsia="ar-SA"/>
-        </w:rPr>
-        <w:t xml:space="preserve"> folder</w:t>
-      </w:r>
-    </w:p>
-    <w:p>
-      <w:pPr>
-        <w:pStyle w:val="ListParagraph"/>
-        <w:numPr>
-          <w:ilvl w:val="3"/>
-          <w:numId w:val="43"/>
-        </w:numPr>
-        <w:rPr>
-          <w:sz w:val="18"/>
-          <w:szCs w:val="18"/>
-          <w:lang w:val="en-US" w:eastAsia="ar-SA"/>
-        </w:rPr>
-      </w:pPr>
-      <w:r>
-        <w:rPr>
-          <w:sz w:val="18"/>
-          <w:szCs w:val="18"/>
-          <w:lang w:val="en-US" w:eastAsia="ar-SA"/>
-        </w:rPr>
-        <w:t xml:space="preserve">the base </w:t>
-      </w:r>
-      <w:proofErr w:type="spellStart"/>
-      <w:r>
-        <w:rPr>
-          <w:sz w:val="18"/>
-          <w:szCs w:val="18"/>
-          <w:lang w:val="en-US" w:eastAsia="ar-SA"/>
-        </w:rPr>
-        <w:t>sql</w:t>
-      </w:r>
-      <w:proofErr w:type="spellEnd"/>
-      <w:r>
-        <w:rPr>
-          <w:sz w:val="18"/>
-          <w:szCs w:val="18"/>
-          <w:lang w:val="en-US" w:eastAsia="ar-SA"/>
-        </w:rPr>
-        <w:t xml:space="preserve"> scripts from which the updates started</w:t>
-      </w:r>
-    </w:p>
-    <w:p>
-      <w:pPr>
-        <w:pStyle w:val="ListParagraph"/>
-        <w:numPr>
-          <w:ilvl w:val="1"/>
-          <w:numId w:val="43"/>
-        </w:numPr>
-        <w:rPr>
-          <w:lang w:val="en-US" w:eastAsia="ar-SA"/>
-        </w:rPr>
-      </w:pPr>
-      <w:r>
-        <w:rPr>
-          <w:b/>
-          <w:bCs/>
-          <w:lang w:val="en-US" w:eastAsia="ar-SA"/>
-        </w:rPr>
-        <w:t>code</w:t>
-      </w:r>
-      <w:r>
-        <w:rPr>
-          <w:lang w:val="en-US" w:eastAsia="ar-SA"/>
-        </w:rPr>
-        <w:t xml:space="preserve"> folder</w:t>
-      </w:r>
-    </w:p>
-    <w:p>
-      <w:pPr>
-        <w:pStyle w:val="ListParagraph"/>
-        <w:numPr>
-          <w:ilvl w:val="2"/>
-          <w:numId w:val="43"/>
-        </w:numPr>
-        <w:rPr>
-          <w:lang w:val="en-US" w:eastAsia="ar-SA"/>
-        </w:rPr>
-      </w:pPr>
-      <w:r>
-        <w:rPr>
-          <w:b/>
-          <w:bCs/>
-          <w:lang w:val="en-US" w:eastAsia="ar-SA"/>
-        </w:rPr>
-        <w:t>Delivered</w:t>
-      </w:r>
-      <w:r>
-        <w:rPr>
-          <w:lang w:val="en-US" w:eastAsia="ar-SA"/>
-        </w:rPr>
-        <w:t xml:space="preserve"> folder</w:t>
-      </w:r>
-    </w:p>
-    <w:p>
-      <w:pPr>
-        <w:pStyle w:val="ListParagraph"/>
-        <w:numPr>
-          <w:ilvl w:val="3"/>
-          <w:numId w:val="43"/>
-        </w:numPr>
-        <w:rPr>
-          <w:sz w:val="18"/>
-          <w:szCs w:val="18"/>
-          <w:lang w:val="en-US" w:eastAsia="ar-SA"/>
-        </w:rPr>
-      </w:pPr>
-      <w:r>
-        <w:rPr>
-          <w:sz w:val="18"/>
-          <w:szCs w:val="18"/>
-          <w:lang w:val="en-US" w:eastAsia="ar-SA"/>
-        </w:rPr>
-        <w:t>previously delivered .ear and .war files</w:t>
-      </w:r>
-    </w:p>
-    <w:p>
-      <w:pPr>
-        <w:pStyle w:val="ListParagraph"/>
-        <w:numPr>
-          <w:ilvl w:val="2"/>
-          <w:numId w:val="43"/>
-        </w:numPr>
-        <w:rPr>
-          <w:lang w:val="en-US" w:eastAsia="ar-SA"/>
-        </w:rPr>
-      </w:pPr>
-      <w:r>
-        <w:rPr>
-          <w:rFonts w:ascii="Courier New" w:hAnsi="Courier New" w:cs="Courier New"/>
-          <w:sz w:val="18"/>
-          <w:szCs w:val="18"/>
-          <w:lang w:val="en-US" w:eastAsia="ar-SA"/>
-        </w:rPr>
-        <w:t>desktop-web-start.war</w:t>
-      </w:r>
-      <w:r>
-        <w:rPr>
-          <w:lang w:val="en-US" w:eastAsia="ar-SA"/>
-        </w:rPr>
-        <w:t xml:space="preserve"> file</w:t>
-      </w:r>
-    </w:p>
-    <w:p>
-      <w:pPr>
-        <w:pStyle w:val="ListParagraph"/>
-        <w:numPr>
-          <w:ilvl w:val="2"/>
-          <w:numId w:val="43"/>
-        </w:numPr>
-        <w:rPr>
-          <w:lang w:val="en-US" w:eastAsia="ar-SA"/>
-        </w:rPr>
-      </w:pPr>
-      <w:r>
-        <w:rPr>
-          <w:rFonts w:ascii="Courier New" w:hAnsi="Courier New" w:cs="Courier New"/>
-          <w:sz w:val="18"/>
-          <w:szCs w:val="18"/>
-          <w:lang w:val="en-US" w:eastAsia="ar-SA"/>
-        </w:rPr>
-        <w:t>sola-services-ear.ear</w:t>
-      </w:r>
-      <w:r>
-        <w:rPr>
-          <w:lang w:val="en-US" w:eastAsia="ar-SA"/>
-        </w:rPr>
-        <w:t xml:space="preserve"> file</w:t>
-      </w:r>
-    </w:p>
-    <w:p>
-      <w:pPr>
-        <w:pStyle w:val="ListParagraph"/>
-        <w:ind w:left="2160"/>
-        <w:rPr>
-          <w:lang w:val="en-US" w:eastAsia="ar-SA"/>
-        </w:rPr>
-      </w:pPr>
-    </w:p>
-    <w:p>
-      <w:pPr>
-        <w:pStyle w:val="ListParagraph"/>
-        <w:numPr>
-          <w:ilvl w:val="1"/>
-          <w:numId w:val="43"/>
-        </w:numPr>
-        <w:rPr>
-          <w:lang w:val="en-US" w:eastAsia="ar-SA"/>
-        </w:rPr>
-      </w:pPr>
-      <w:r>
-        <w:rPr>
-          <w:b/>
-          <w:bCs/>
-          <w:lang w:val="en-US" w:eastAsia="ar-SA"/>
-        </w:rPr>
-        <w:t>resources</w:t>
-      </w:r>
-      <w:r>
-        <w:rPr>
-          <w:lang w:val="en-US" w:eastAsia="ar-SA"/>
-        </w:rPr>
-        <w:t xml:space="preserve"> folder</w:t>
-      </w:r>
-    </w:p>
-    <w:p>
-      <w:pPr>
-        <w:pStyle w:val="ListParagraph"/>
-        <w:numPr>
-          <w:ilvl w:val="2"/>
-          <w:numId w:val="43"/>
-        </w:numPr>
-        <w:rPr>
-          <w:lang w:val="en-US" w:eastAsia="ar-SA"/>
-        </w:rPr>
-      </w:pPr>
-      <w:r>
-        <w:rPr>
-          <w:lang w:val="en-US" w:eastAsia="ar-SA"/>
-        </w:rPr>
-        <w:t>a</w:t>
-      </w:r>
-      <w:r>
-        <w:rPr>
-          <w:lang w:val="en-US" w:eastAsia="ar-SA"/>
-        </w:rPr>
-        <w:t xml:space="preserve">ny useful resource </w:t>
-      </w:r>
-    </w:p>
-    <w:p>
-      <w:pPr>
-        <w:rPr>
-          <w:lang w:val="en-US" w:eastAsia="ar-SA"/>
-        </w:rPr>
-      </w:pPr>
-    </w:p>
-    <w:p>
-      <w:pPr>
-        <w:rPr>
-          <w:lang w:val="en-NZ" w:eastAsia="ar-SA"/>
-        </w:rPr>
-      </w:pPr>
-      <w:r>
-        <w:rPr>
-          <w:lang w:val="en-US" w:eastAsia="ar-SA"/>
-        </w:rPr>
-        <w:t>Copy database/*.sql scripts, desktop-web-start.war and sola-services-ear.ear files onto a flash and</w:t>
-      </w:r>
-      <w:r>
-        <w:rPr>
-          <w:lang w:val="en-US" w:eastAsia="ar-SA"/>
-        </w:rPr>
-        <w:t xml:space="preserve"> </w:t>
-      </w:r>
-      <w:proofErr w:type="gramStart"/>
-      <w:r>
-        <w:rPr>
-          <w:lang w:val="en-US" w:eastAsia="ar-SA"/>
-        </w:rPr>
-        <w:t>optionally</w:t>
-      </w:r>
-      <w:r>
-        <w:rPr>
-          <w:lang w:val="en-US" w:eastAsia="ar-SA"/>
-        </w:rPr>
-        <w:t xml:space="preserve"> </w:t>
-      </w:r>
-      <w:r>
-        <w:rPr>
-          <w:lang w:val="en-US" w:eastAsia="ar-SA"/>
-        </w:rPr>
-        <w:t xml:space="preserve"> </w:t>
-      </w:r>
-      <w:r>
-        <w:rPr>
-          <w:lang w:val="en-US" w:eastAsia="ar-SA"/>
-        </w:rPr>
-        <w:t>onto</w:t>
-      </w:r>
-      <w:proofErr w:type="gramEnd"/>
-      <w:r>
-        <w:rPr>
-          <w:lang w:val="en-US" w:eastAsia="ar-SA"/>
-        </w:rPr>
-        <w:t xml:space="preserve"> Sola server.</w:t>
-      </w:r>
-    </w:p>
-    <w:p>
-      <w:pPr>
-        <w:rPr>
-          <w:lang w:val="en-NZ" w:eastAsia="ar-SA"/>
-        </w:rPr>
-      </w:pPr>
-    </w:p>
-    <w:p>
-      <w:pPr>
-        <w:pStyle w:val="Heading2"/>
-        <w:rPr>
-          <w:lang w:val="en-US" w:eastAsia="ar-SA"/>
-        </w:rPr>
-      </w:pPr>
-      <w:bookmarkStart w:id="4" w:name="_Toc386536010"/>
-      <w:r>
-        <w:rPr>
-          <w:lang w:val="en-US" w:eastAsia="ar-SA"/>
-        </w:rPr>
-        <w:t xml:space="preserve">SOla </w:t>
-      </w:r>
-      <w:bookmarkEnd w:id="4"/>
-      <w:r>
-        <w:rPr>
-          <w:lang w:val="en-US" w:eastAsia="ar-SA"/>
-        </w:rPr>
-        <w:t>SLTR NIGERIA</w:t>
-      </w:r>
-    </w:p>
-    <w:p>
-      <w:pPr>
-        <w:rPr>
-          <w:lang w:val="en-US" w:eastAsia="ar-SA"/>
-        </w:rPr>
-      </w:pPr>
-      <w:r>
-        <w:rPr>
-          <w:lang w:val="en-US" w:eastAsia="ar-SA"/>
-        </w:rPr>
-        <w:t xml:space="preserve">SOLA </w:t>
-      </w:r>
-      <w:proofErr w:type="gramStart"/>
-      <w:r>
-        <w:rPr>
-          <w:lang w:val="en-US" w:eastAsia="ar-SA"/>
-        </w:rPr>
         <w:t>SLTR  NIGERIA</w:t>
       </w:r>
       <w:proofErr w:type="gramEnd"/>
@@ -2803,7 +1566,6 @@
         <w:rPr>
           <w:lang w:val="en-US" w:eastAsia="ar-SA"/>
         </w:rPr>
-        <w:lastRenderedPageBreak/>
         <w:t xml:space="preserve">               </w:t>
       </w:r>
       <w:proofErr w:type="spellStart"/>
@@ -3393,6 +2155,7 @@
         <w:rPr>
           <w:lang w:val="en-US" w:eastAsia="ar-SA"/>
         </w:rPr>
+        <w:lastRenderedPageBreak/>
         <w:t xml:space="preserve">               Attached in the test subdirectory of the code </w:t>
       </w:r>
     </w:p>
@@ -3516,7 +2279,6 @@
         <w:rPr>
           <w:lang w:val="en-US" w:eastAsia="ar-SA"/>
         </w:rPr>
-        <w:lastRenderedPageBreak/>
         <w:t>In addition to the standard 10 repositories there are few other repositories: one for each state</w:t>
       </w:r>
     </w:p>
@@ -3970,7 +2732,6 @@
         <w:rPr>
           <w:lang w:val="en-US" w:eastAsia="ar-SA"/>
         </w:rPr>
-        <w:lastRenderedPageBreak/>
         <w:tab/>
       </w:r>
       <w:proofErr w:type="gramStart"/>
@@ -4357,6 +3118,7 @@
           <w:u w:val="single"/>
           <w:lang w:val="en-US" w:eastAsia="ar-SA"/>
         </w:rPr>
+        <w:lastRenderedPageBreak/>
         <w:t>e.g.</w:t>
       </w:r>
       <w:proofErr w:type="gramEnd"/>
@@ -4453,10 +3215,12 @@
           <w:szCs w:val="22"/>
         </w:rPr>
       </w:pPr>
+      <w:bookmarkStart w:id="2" w:name="_Toc393975956"/>
       <w:r>
         <w:lastRenderedPageBreak/>
         <w:t>DATABASE UPDATES</w:t>
       </w:r>
+      <w:bookmarkEnd w:id="2"/>
     </w:p>
     <w:p>
       <w:pPr>
@@ -4480,7 +3244,19 @@
         <w:rPr>
           <w:lang w:val="en-NZ"/>
         </w:rPr>
-        <w:t>database are handled saving scripts under database/</w:t>
+        <w:t xml:space="preserve">database are handled </w:t>
+      </w:r>
+      <w:r>
+        <w:rPr>
+          <w:lang w:val="en-NZ"/>
+        </w:rPr>
+        <w:t xml:space="preserve">by </w:t>
+      </w:r>
+      <w:r>
+        <w:rPr>
+          <w:lang w:val="en-NZ"/>
+        </w:rPr>
+        <w:t>saving scripts under database/</w:t>
       </w:r>
       <w:proofErr w:type="spellStart"/>
       <w:r>
@@ -4507,7 +3283,31 @@
         <w:rPr>
           <w:lang w:val="en-NZ"/>
         </w:rPr>
-        <w:t>Updates which affect only data of a specific state are handled saving script under database-&lt;state&gt;/</w:t>
+        <w:t>Updates which affect only data of a specific state are handled</w:t>
+      </w:r>
+      <w:r>
+        <w:rPr>
+          <w:lang w:val="en-NZ"/>
+        </w:rPr>
+        <w:t xml:space="preserve"> by</w:t>
+      </w:r>
+      <w:r>
+        <w:rPr>
+          <w:lang w:val="en-NZ"/>
+        </w:rPr>
+        <w:t xml:space="preserve"> saving script</w:t>
+      </w:r>
+      <w:r>
+        <w:rPr>
+          <w:lang w:val="en-NZ"/>
+        </w:rPr>
+        <w:t>s</w:t>
+      </w:r>
+      <w:r>
+        <w:rPr>
+          <w:lang w:val="en-NZ"/>
+        </w:rPr>
+        <w:t xml:space="preserve"> under database-&lt;state&gt;/</w:t>
       </w:r>
       <w:proofErr w:type="spellStart"/>
       <w:r>
@@ -4562,9 +3362,11 @@
           <w:szCs w:val="22"/>
         </w:rPr>
       </w:pPr>
+      <w:bookmarkStart w:id="3" w:name="_Toc393975957"/>
       <w:r>
         <w:t>CODE UPDATES</w:t>
       </w:r>
+      <w:bookmarkEnd w:id="3"/>
     </w:p>
     <w:p>
       <w:pPr>
@@ -4843,12 +3645,14 @@
           <w:lang w:val="en-US" w:eastAsia="ar-SA"/>
         </w:rPr>
       </w:pPr>
+      <w:bookmarkStart w:id="4" w:name="_Toc393975958"/>
       <w:r>
         <w:rPr>
           <w:lang w:val="en-US" w:eastAsia="ar-SA"/>
         </w:rPr>
         <w:t>ADDING NEW STATE</w:t>
       </w:r>
+      <w:bookmarkEnd w:id="4"/>
     </w:p>
     <w:p>
       <w:pPr>
@@ -5010,8 +3814,8 @@
       </w:r>
     </w:p>
     <w:sectPr>
-      <w:headerReference w:type="default" r:id="rId14"/>
-      <w:footerReference w:type="default" r:id="rId15"/>
+      <w:headerReference w:type="default" r:id="rId12"/>
+      <w:footerReference w:type="default" r:id="rId13"/>
       <w:pgSz w:w="11907" w:h="16839" w:code="1"/>
       <w:pgMar w:top="1913" w:right="1512" w:bottom="2678" w:left="1512" w:header="918" w:footer="709" w:gutter="0"/>
       <w:pgNumType w:start="1"/>
@@ -5072,7 +3876,7 @@
       <w:rPr>
         <w:noProof/>
       </w:rPr>
-      <w:t>7</w:t>
+      <w:t>6</w:t>
     </w:r>
     <w:r>
       <w:fldChar w:fldCharType="end"/>
@@ -26929,18 +25733,18 @@
 </file>
 
 <file path=customXml/item2.xml><?xml version="1.0" encoding="utf-8"?>
-<mappings xmlns="http://schemas.microsoft.com/pics">
-  <picture>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</picture>
-</mappings>
-</file>
-
-<file path=customXml/item3.xml><?xml version="1.0" encoding="utf-8"?>
 <?mso-contentType ?>
 <FormTemplates xmlns="http://schemas.microsoft.com/sharepoint/v3/contenttype/forms">
   <Display>DocumentLibraryForm</Display>
   <Edit>AssetEditForm</Edit>
   <New>DocumentLibraryForm</New>
 </FormTemplates>
+</file>
+
+<file path=customXml/item3.xml><?xml version="1.0" encoding="utf-8"?>
+<mappings xmlns="http://schemas.microsoft.com/pics">
+  <picture>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</picture>
+</mappings>
 </file>
 
 <file path=customXml/item4.xml><?xml version="1.0" encoding="utf-8"?>
@@ -26956,6 +25760,14 @@
 </file>
 
 <file path=customXml/itemProps2.xml><?xml version="1.0" encoding="utf-8"?>
+<ds:datastoreItem xmlns:ds="http://schemas.openxmlformats.org/officeDocument/2006/customXml" ds:itemID="{685F8429-84A2-4212-94D5-8D5CDBF447F8}">
+  <ds:schemaRefs>
+    <ds:schemaRef ds:uri="http://schemas.microsoft.com/sharepoint/v3/contenttype/forms"/>
+  </ds:schemaRefs>
+</ds:datastoreItem>
+</file>
+
+<file path=customXml/itemProps3.xml><?xml version="1.0" encoding="utf-8"?>
 <ds:datastoreItem xmlns:ds="http://schemas.openxmlformats.org/officeDocument/2006/customXml" ds:itemID="{F679E4D8-73D9-412D-B716-777944E71373}">
   <ds:schemaRefs>
     <ds:schemaRef ds:uri="http://schemas.microsoft.com/pics"/>
@@ -26963,16 +25775,8 @@
 </ds:datastoreItem>
 </file>
 
-<file path=customXml/itemProps3.xml><?xml version="1.0" encoding="utf-8"?>
-<ds:datastoreItem xmlns:ds="http://schemas.openxmlformats.org/officeDocument/2006/customXml" ds:itemID="{685F8429-84A2-4212-94D5-8D5CDBF447F8}">
-  <ds:schemaRefs>
-    <ds:schemaRef ds:uri="http://schemas.microsoft.com/sharepoint/v3/contenttype/forms"/>
-  </ds:schemaRefs>
-</ds:datastoreItem>
-</file>
-
 <file path=customXml/itemProps4.xml><?xml version="1.0" encoding="utf-8"?>
-<ds:datastoreItem xmlns:ds="http://schemas.openxmlformats.org/officeDocument/2006/customXml" ds:itemID="{D0104C68-A863-427F-AF7A-EBC0ABEDB533}">
+<ds:datastoreItem xmlns:ds="http://schemas.openxmlformats.org/officeDocument/2006/customXml" ds:itemID="{DFD6840A-F3A7-4BBC-A938-E6A1618D4F8C}">
   <ds:schemaRefs>
     <ds:schemaRef ds:uri="http://schemas.openxmlformats.org/officeDocument/2006/bibliography"/>
   </ds:schemaRefs>

</xml_diff>